<commit_message>
Screen subs who say the prime
</commit_message>
<xml_diff>
--- a/paper/Paper/סיכומי מאמרים פריימינג.docx
+++ b/paper/Paper/סיכומי מאמרים פריימינג.docx
@@ -3866,60 +3866,442 @@
           <w:sz w:val="20"/>
           <w:szCs w:val="20"/>
         </w:rPr>
-        <w:t xml:space="preserve">Same as </w:t>
-      </w:r>
-      <w:r>
+        <w:t>Pos/neg images are shown as primes, then subs categorize two target numbers as identical / different.</w:t>
+      </w:r>
+    </w:p>
+    <w:p>
+      <w:pPr>
+        <w:pStyle w:val="NoSpacing"/>
+        <w:bidi w:val="0"/>
+        <w:ind w:left="2160"/>
         <w:rPr>
           <w:sz w:val="20"/>
           <w:szCs w:val="20"/>
         </w:rPr>
-        <w:t>(</w:t>
-      </w:r>
-      <w:r>
-        <w:rPr>
-          <w:sz w:val="8"/>
-          <w:szCs w:val="8"/>
-        </w:rPr>
-        <w:t>Semantic priming revealed by mouse movement trajectories</w:t>
-      </w:r>
+      </w:pPr>
       <w:r>
         <w:rPr>
           <w:sz w:val="20"/>
           <w:szCs w:val="20"/>
         </w:rPr>
-        <w:t>) but here did mouse tracking on exp1 and keyboard press on exp 2.</w:t>
-      </w:r>
-    </w:p>
-    <w:p>
-      <w:pPr>
-        <w:bidi w:val="0"/>
-        <w:ind w:left="2160"/>
+        <w:t>Semantic RT priming effects are hard to replicate (</w:t>
+      </w:r>
+      <w:r>
+        <w:rPr>
+          <w:sz w:val="12"/>
+          <w:szCs w:val="12"/>
+        </w:rPr>
+        <w:t xml:space="preserve">Van den </w:t>
+      </w:r>
+      <w:proofErr w:type="spellStart"/>
+      <w:r>
+        <w:rPr>
+          <w:sz w:val="12"/>
+          <w:szCs w:val="12"/>
+        </w:rPr>
+        <w:t>Bussche</w:t>
+      </w:r>
+      <w:proofErr w:type="spellEnd"/>
+      <w:r>
+        <w:rPr>
+          <w:sz w:val="12"/>
+          <w:szCs w:val="12"/>
+        </w:rPr>
+        <w:t xml:space="preserve">, Van den </w:t>
+      </w:r>
+      <w:proofErr w:type="spellStart"/>
+      <w:r>
+        <w:rPr>
+          <w:sz w:val="12"/>
+          <w:szCs w:val="12"/>
+        </w:rPr>
+        <w:t>Noortgate</w:t>
+      </w:r>
+      <w:proofErr w:type="spellEnd"/>
+      <w:r>
+        <w:rPr>
+          <w:sz w:val="12"/>
+          <w:szCs w:val="12"/>
+        </w:rPr>
+        <w:t xml:space="preserve">, &amp; </w:t>
+      </w:r>
+      <w:proofErr w:type="spellStart"/>
+      <w:r>
+        <w:rPr>
+          <w:sz w:val="12"/>
+          <w:szCs w:val="12"/>
+        </w:rPr>
+        <w:t>Reynvoet</w:t>
+      </w:r>
+      <w:proofErr w:type="spellEnd"/>
+      <w:r>
+        <w:rPr>
+          <w:sz w:val="12"/>
+          <w:szCs w:val="12"/>
+        </w:rPr>
+        <w:t>, 2009</w:t>
+      </w:r>
+      <w:r>
         <w:rPr>
           <w:sz w:val="20"/>
           <w:szCs w:val="20"/>
         </w:rPr>
-      </w:pPr>
+        <w:t>)</w:t>
+      </w:r>
       <w:r>
         <w:rPr>
           <w:sz w:val="20"/>
           <w:szCs w:val="20"/>
         </w:rPr>
-        <w:t xml:space="preserve">Paragraph above discussion shows how they </w:t>
-      </w:r>
-      <w:r>
+        <w:t xml:space="preserve"> due to G</w:t>
+      </w:r>
+      <w:r>
+        <w:rPr>
+          <w:sz w:val="20"/>
+          <w:szCs w:val="20"/>
+        </w:rPr>
+        <w:t>raton effect (</w:t>
+      </w:r>
+      <w:r>
+        <w:rPr>
+          <w:sz w:val="12"/>
+          <w:szCs w:val="12"/>
+        </w:rPr>
+        <w:t xml:space="preserve">Gratton, Coles, &amp; </w:t>
+      </w:r>
+      <w:proofErr w:type="spellStart"/>
+      <w:r>
+        <w:rPr>
+          <w:sz w:val="12"/>
+          <w:szCs w:val="12"/>
+        </w:rPr>
+        <w:t>Donchin</w:t>
+      </w:r>
+      <w:proofErr w:type="spellEnd"/>
+      <w:r>
+        <w:rPr>
+          <w:sz w:val="12"/>
+          <w:szCs w:val="12"/>
+        </w:rPr>
+        <w:t xml:space="preserve">, 1992, </w:t>
+      </w:r>
+      <w:proofErr w:type="spellStart"/>
+      <w:r>
+        <w:rPr>
+          <w:sz w:val="12"/>
+          <w:szCs w:val="12"/>
+        </w:rPr>
+        <w:t>Desender</w:t>
+      </w:r>
+      <w:proofErr w:type="spellEnd"/>
+      <w:r>
+        <w:rPr>
+          <w:sz w:val="12"/>
+          <w:szCs w:val="12"/>
+        </w:rPr>
+        <w:t xml:space="preserve"> &amp; </w:t>
+      </w:r>
+      <w:proofErr w:type="spellStart"/>
+      <w:r>
+        <w:rPr>
+          <w:sz w:val="12"/>
+          <w:szCs w:val="12"/>
+        </w:rPr>
+        <w:t>Bussche</w:t>
+      </w:r>
+      <w:proofErr w:type="spellEnd"/>
+      <w:r>
+        <w:rPr>
+          <w:sz w:val="12"/>
+          <w:szCs w:val="12"/>
+        </w:rPr>
+        <w:t>, 2012</w:t>
+      </w:r>
+      <w:r>
+        <w:rPr>
+          <w:sz w:val="20"/>
+          <w:szCs w:val="20"/>
+        </w:rPr>
+        <w:t>)</w:t>
+      </w:r>
+      <w:r>
+        <w:rPr>
+          <w:sz w:val="20"/>
+          <w:szCs w:val="20"/>
+        </w:rPr>
+        <w:t xml:space="preserve"> (could happen in motion tracking as well), modulation (shortening) of RT in incongruent trials</w:t>
+      </w:r>
+      <w:r>
+        <w:rPr>
+          <w:sz w:val="20"/>
+          <w:szCs w:val="20"/>
+        </w:rPr>
+        <w:t xml:space="preserve"> (</w:t>
+      </w:r>
+      <w:r>
+        <w:rPr>
+          <w:sz w:val="12"/>
+          <w:szCs w:val="12"/>
+        </w:rPr>
+        <w:t xml:space="preserve">Kinoshita, Forster, and </w:t>
+      </w:r>
+      <w:proofErr w:type="spellStart"/>
+      <w:r>
+        <w:rPr>
+          <w:sz w:val="12"/>
+          <w:szCs w:val="12"/>
+        </w:rPr>
+        <w:t>Mozer</w:t>
+      </w:r>
+      <w:proofErr w:type="spellEnd"/>
+      <w:r>
+        <w:rPr>
+          <w:sz w:val="12"/>
+          <w:szCs w:val="12"/>
+        </w:rPr>
+        <w:t xml:space="preserve"> (2008)</w:t>
+      </w:r>
+      <w:r>
+        <w:rPr>
+          <w:sz w:val="20"/>
+          <w:szCs w:val="20"/>
+        </w:rPr>
+        <w:t>)</w:t>
+      </w:r>
+      <w:r>
+        <w:rPr>
+          <w:sz w:val="20"/>
+          <w:szCs w:val="20"/>
+        </w:rPr>
+        <w:t xml:space="preserve"> by using </w:t>
+      </w:r>
+      <w:r>
+        <w:rPr>
+          <w:sz w:val="20"/>
+          <w:szCs w:val="20"/>
+        </w:rPr>
+        <w:t>"trial by trial modulation" (</w:t>
+      </w:r>
+      <w:proofErr w:type="spellStart"/>
+      <w:r>
+        <w:rPr>
+          <w:sz w:val="12"/>
+          <w:szCs w:val="12"/>
+        </w:rPr>
+        <w:t>Egner</w:t>
+      </w:r>
+      <w:proofErr w:type="spellEnd"/>
+      <w:r>
+        <w:rPr>
+          <w:sz w:val="12"/>
+          <w:szCs w:val="12"/>
+        </w:rPr>
+        <w:t>, 2007</w:t>
+      </w:r>
+      <w:r>
+        <w:rPr>
+          <w:sz w:val="20"/>
+          <w:szCs w:val="20"/>
+        </w:rPr>
+        <w:t>).</w:t>
+      </w:r>
+    </w:p>
+    <w:p>
+      <w:pPr>
+        <w:pStyle w:val="NoSpacing"/>
+        <w:bidi w:val="0"/>
+        <w:ind w:left="2160"/>
+        <w:rPr>
+          <w:sz w:val="20"/>
+          <w:szCs w:val="20"/>
+        </w:rPr>
+      </w:pPr>
+      <w:r>
+        <w:rPr>
+          <w:sz w:val="20"/>
+          <w:szCs w:val="20"/>
+        </w:rPr>
+        <w:t>The "semantic" prime doesn't seem semantically related to the target.</w:t>
+      </w:r>
+    </w:p>
+    <w:p>
+      <w:pPr>
+        <w:pStyle w:val="NoSpacing"/>
+        <w:bidi w:val="0"/>
+        <w:ind w:left="2160"/>
+        <w:rPr>
+          <w:sz w:val="20"/>
+          <w:szCs w:val="20"/>
+        </w:rPr>
+      </w:pPr>
+      <w:r>
+        <w:rPr>
+          <w:sz w:val="20"/>
+          <w:szCs w:val="20"/>
+        </w:rPr>
+        <w:t>Area central to the optimal trajectory is positive, area lateral is negative:</w:t>
+      </w:r>
+    </w:p>
+    <w:p>
+      <w:pPr>
+        <w:pStyle w:val="NoSpacing"/>
+        <w:bidi w:val="0"/>
+        <w:ind w:left="2160"/>
+        <w:rPr>
+          <w:sz w:val="20"/>
+          <w:szCs w:val="20"/>
+        </w:rPr>
+      </w:pPr>
+      <w:r>
+        <w:rPr>
+          <w:noProof/>
+          <w:sz w:val="20"/>
+          <w:szCs w:val="20"/>
+        </w:rPr>
+        <w:drawing>
+          <wp:inline distT="0" distB="0" distL="0" distR="0" wp14:anchorId="7936FD77" wp14:editId="1BC5A82C">
+            <wp:extent cx="833353" cy="542795"/>
+            <wp:effectExtent l="0" t="0" r="5080" b="0"/>
+            <wp:docPr id="31" name="Picture 31" descr="Chart, diagram&#10;&#10;Description automatically generated"/>
+            <wp:cNvGraphicFramePr>
+              <a:graphicFrameLocks xmlns:a="http://schemas.openxmlformats.org/drawingml/2006/main" noChangeAspect="1"/>
+            </wp:cNvGraphicFramePr>
+            <a:graphic xmlns:a="http://schemas.openxmlformats.org/drawingml/2006/main">
+              <a:graphicData uri="http://schemas.openxmlformats.org/drawingml/2006/picture">
+                <pic:pic xmlns:pic="http://schemas.openxmlformats.org/drawingml/2006/picture">
+                  <pic:nvPicPr>
+                    <pic:cNvPr id="28" name="Picture 28" descr="Chart, diagram&#10;&#10;Description automatically generated"/>
+                    <pic:cNvPicPr/>
+                  </pic:nvPicPr>
+                  <pic:blipFill>
+                    <a:blip r:embed="rId13"/>
+                    <a:stretch>
+                      <a:fillRect/>
+                    </a:stretch>
+                  </pic:blipFill>
+                  <pic:spPr>
+                    <a:xfrm>
+                      <a:off x="0" y="0"/>
+                      <a:ext cx="846123" cy="551113"/>
+                    </a:xfrm>
+                    <a:prstGeom prst="rect">
+                      <a:avLst/>
+                    </a:prstGeom>
+                  </pic:spPr>
+                </pic:pic>
+              </a:graphicData>
+            </a:graphic>
+          </wp:inline>
+        </w:drawing>
+      </w:r>
+    </w:p>
+    <w:p>
+      <w:pPr>
+        <w:pStyle w:val="NoSpacing"/>
+        <w:bidi w:val="0"/>
+        <w:ind w:left="2160"/>
+        <w:rPr>
+          <w:sz w:val="20"/>
+          <w:szCs w:val="20"/>
+        </w:rPr>
+      </w:pPr>
+      <w:r>
+        <w:rPr>
+          <w:sz w:val="20"/>
+          <w:szCs w:val="20"/>
+        </w:rPr>
+        <w:t xml:space="preserve">AUC was bigger for incongruent </w:t>
+      </w:r>
+      <w:proofErr w:type="gramStart"/>
+      <w:r>
+        <w:rPr>
+          <w:sz w:val="20"/>
+          <w:szCs w:val="20"/>
+        </w:rPr>
+        <w:t>trials,</w:t>
+      </w:r>
+      <w:proofErr w:type="gramEnd"/>
+      <w:r>
+        <w:rPr>
+          <w:sz w:val="20"/>
+          <w:szCs w:val="20"/>
+        </w:rPr>
+        <w:t xml:space="preserve"> </w:t>
+      </w:r>
+      <w:r>
+        <w:rPr>
+          <w:sz w:val="20"/>
+          <w:szCs w:val="20"/>
+        </w:rPr>
+        <w:t xml:space="preserve">Keyboard RT was barely </w:t>
+      </w:r>
+      <w:proofErr w:type="spellStart"/>
+      <w:r>
+        <w:rPr>
+          <w:sz w:val="20"/>
+          <w:szCs w:val="20"/>
+        </w:rPr>
+        <w:t>significan</w:t>
+      </w:r>
+      <w:proofErr w:type="spellEnd"/>
+      <w:r>
+        <w:rPr>
+          <w:sz w:val="20"/>
+          <w:szCs w:val="20"/>
+        </w:rPr>
+        <w:t>.</w:t>
+      </w:r>
+    </w:p>
+    <w:p>
+      <w:pPr>
+        <w:pStyle w:val="NoSpacing"/>
+        <w:bidi w:val="0"/>
+        <w:ind w:left="2160"/>
+        <w:rPr>
+          <w:sz w:val="20"/>
+          <w:szCs w:val="20"/>
+        </w:rPr>
+      </w:pPr>
+      <w:r>
+        <w:rPr>
+          <w:sz w:val="20"/>
+          <w:szCs w:val="20"/>
+        </w:rPr>
+        <w:t>Prime sensitivity didn't correlate with AUC or RT.</w:t>
+      </w:r>
+    </w:p>
+    <w:p>
+      <w:pPr>
+        <w:pStyle w:val="NoSpacing"/>
+        <w:bidi w:val="0"/>
+        <w:ind w:left="2160"/>
         <w:rPr>
           <w:sz w:val="20"/>
           <w:szCs w:val="20"/>
           <w:u w:val="single"/>
         </w:rPr>
-        <w:t>compare effect size between two methods</w:t>
-      </w:r>
+      </w:pPr>
       <w:r>
         <w:rPr>
           <w:sz w:val="20"/>
           <w:szCs w:val="20"/>
-        </w:rPr>
-        <w:t>.</w:t>
+          <w:u w:val="single"/>
+        </w:rPr>
+        <w:t>AUC showed greater effect size.</w:t>
+      </w:r>
+    </w:p>
+    <w:p>
+      <w:pPr>
+        <w:pStyle w:val="NoSpacing"/>
+        <w:bidi w:val="0"/>
+        <w:ind w:left="2160"/>
+      </w:pPr>
+      <w:r>
+        <w:rPr>
+          <w:sz w:val="20"/>
+          <w:szCs w:val="20"/>
+        </w:rPr>
+        <w:t>Paragraph above discussion shows how to compare tracking and keyboard effect sizes.</w:t>
       </w:r>
     </w:p>
     <w:p>
@@ -4046,6 +4428,111 @@
           <w:numId w:val="5"/>
         </w:numPr>
         <w:bidi w:val="0"/>
+        <w:rPr>
+          <w:b/>
+          <w:bCs/>
+        </w:rPr>
+      </w:pPr>
+      <w:r>
+        <w:rPr>
+          <w:b/>
+          <w:bCs/>
+        </w:rPr>
+        <w:t xml:space="preserve">Friedman, J., &amp; </w:t>
+      </w:r>
+      <w:proofErr w:type="spellStart"/>
+      <w:r>
+        <w:rPr>
+          <w:b/>
+          <w:bCs/>
+        </w:rPr>
+        <w:t>Finkbeiner</w:t>
+      </w:r>
+      <w:proofErr w:type="spellEnd"/>
+      <w:r>
+        <w:rPr>
+          <w:b/>
+          <w:bCs/>
+        </w:rPr>
+        <w:t>, M. (2010). Temporal dynamics of masked congruence priming: evidence from reaching trajectories.</w:t>
+      </w:r>
+    </w:p>
+    <w:p>
+      <w:pPr>
+        <w:bidi w:val="0"/>
+        <w:ind w:left="2160"/>
+        <w:rPr>
+          <w:sz w:val="20"/>
+          <w:szCs w:val="20"/>
+        </w:rPr>
+      </w:pPr>
+      <w:proofErr w:type="gramStart"/>
+      <w:r>
+        <w:rPr>
+          <w:sz w:val="20"/>
+          <w:szCs w:val="20"/>
+        </w:rPr>
+        <w:t>Subject</w:t>
+      </w:r>
+      <w:proofErr w:type="gramEnd"/>
+      <w:r>
+        <w:rPr>
+          <w:sz w:val="20"/>
+          <w:szCs w:val="20"/>
+        </w:rPr>
+        <w:t xml:space="preserve"> categorize drawing as animal / tool</w:t>
+      </w:r>
+      <w:r>
+        <w:rPr>
+          <w:sz w:val="20"/>
+          <w:szCs w:val="20"/>
+        </w:rPr>
+        <w:t>. Unconscious prime of a tool/animal was displayed before the target.</w:t>
+      </w:r>
+    </w:p>
+    <w:p>
+      <w:pPr>
+        <w:bidi w:val="0"/>
+        <w:ind w:left="2160"/>
+        <w:rPr>
+          <w:sz w:val="20"/>
+          <w:szCs w:val="20"/>
+        </w:rPr>
+      </w:pPr>
+      <w:r>
+        <w:rPr>
+          <w:sz w:val="20"/>
+          <w:szCs w:val="20"/>
+        </w:rPr>
+        <w:t xml:space="preserve">They </w:t>
+      </w:r>
+      <w:r>
+        <w:rPr>
+          <w:sz w:val="20"/>
+          <w:szCs w:val="20"/>
+          <w:u w:val="single"/>
+        </w:rPr>
+        <w:t>decompose the trajectory to sub movements</w:t>
+      </w:r>
+      <w:r>
+        <w:rPr>
+          <w:sz w:val="20"/>
+          <w:szCs w:val="20"/>
+        </w:rPr>
+        <w:t xml:space="preserve"> and compare the number of sub movements between congruent and incongruent trials (significant).</w:t>
+      </w:r>
+    </w:p>
+    <w:p>
+      <w:pPr>
+        <w:numPr>
+          <w:ilvl w:val="2"/>
+          <w:numId w:val="5"/>
+        </w:numPr>
+        <w:bidi w:val="0"/>
+        <w:rPr>
+          <w:b/>
+          <w:bCs/>
+        </w:rPr>
       </w:pPr>
     </w:p>
     <w:p>
@@ -4272,6 +4759,7 @@
         <w:bidi w:val="0"/>
       </w:pPr>
       <w:r>
+        <w:lastRenderedPageBreak/>
         <w:t>Analysis</w:t>
       </w:r>
     </w:p>
@@ -4345,7 +4833,7 @@
                     <pic:cNvPicPr/>
                   </pic:nvPicPr>
                   <pic:blipFill>
-                    <a:blip r:embed="rId13"/>
+                    <a:blip r:embed="rId14"/>
                     <a:stretch>
                       <a:fillRect/>
                     </a:stretch>
@@ -4372,7 +4860,6 @@
         <w:bidi w:val="0"/>
       </w:pPr>
       <w:r>
-        <w:lastRenderedPageBreak/>
         <w:t>Papers I Read</w:t>
       </w:r>
     </w:p>
@@ -5388,6 +5875,7 @@
           <w:rFonts w:hint="cs"/>
           <w:rtl/>
         </w:rPr>
+        <w:lastRenderedPageBreak/>
         <w:t>בגלל שאינו מודע.</w:t>
       </w:r>
     </w:p>
@@ -5649,7 +6137,7 @@
                     <pic:cNvPicPr/>
                   </pic:nvPicPr>
                   <pic:blipFill>
-                    <a:blip r:embed="rId14"/>
+                    <a:blip r:embed="rId15"/>
                     <a:stretch>
                       <a:fillRect/>
                     </a:stretch>
@@ -5829,7 +6317,6 @@
         </w:rPr>
       </w:pPr>
       <w:r>
-        <w:lastRenderedPageBreak/>
         <w:t>Semantic priming</w:t>
       </w:r>
       <w:r>
@@ -7019,6 +7506,7 @@
           <w:b/>
           <w:bCs/>
         </w:rPr>
+        <w:lastRenderedPageBreak/>
         <w:t>LRP</w:t>
       </w:r>
       <w:r>
@@ -7575,7 +8063,6 @@
       </w:pPr>
       <w:proofErr w:type="spellStart"/>
       <w:r>
-        <w:lastRenderedPageBreak/>
         <w:t>Dehaene</w:t>
       </w:r>
       <w:proofErr w:type="spellEnd"/>
@@ -8681,6 +9168,7 @@
           <w:rFonts w:hint="cs"/>
           <w:rtl/>
         </w:rPr>
+        <w:lastRenderedPageBreak/>
         <w:t xml:space="preserve">אנשים עם </w:t>
       </w:r>
       <w:r>
@@ -9210,7 +9698,6 @@
           <w:rFonts w:hint="cs"/>
           <w:rtl/>
         </w:rPr>
-        <w:lastRenderedPageBreak/>
         <w:t xml:space="preserve">יתר על כן נבדקים ביצעו ברמת ניחוש בצד הפגום במטלת </w:t>
       </w:r>
       <w:r>
@@ -9982,6 +10469,7 @@
       </w:pPr>
       <w:proofErr w:type="spellStart"/>
       <w:r>
+        <w:lastRenderedPageBreak/>
         <w:t>Dehaene</w:t>
       </w:r>
       <w:proofErr w:type="spellEnd"/>
@@ -10228,7 +10716,6 @@
           <w:noProof/>
           <w:rtl/>
         </w:rPr>
-        <w:lastRenderedPageBreak/>
         <w:drawing>
           <wp:inline distT="0" distB="0" distL="0" distR="0" wp14:anchorId="5DB760DA" wp14:editId="5F0B7C56">
             <wp:extent cx="3181064" cy="1509999"/>
@@ -10245,7 +10732,7 @@
                     <pic:cNvPicPr/>
                   </pic:nvPicPr>
                   <pic:blipFill>
-                    <a:blip r:embed="rId15"/>
+                    <a:blip r:embed="rId16"/>
                     <a:stretch>
                       <a:fillRect/>
                     </a:stretch>
@@ -10492,7 +10979,7 @@
                     <pic:cNvPicPr/>
                   </pic:nvPicPr>
                   <pic:blipFill>
-                    <a:blip r:embed="rId16"/>
+                    <a:blip r:embed="rId17"/>
                     <a:stretch>
                       <a:fillRect/>
                     </a:stretch>
@@ -10754,6 +11241,7 @@
           <w:rFonts w:hint="cs"/>
           <w:rtl/>
         </w:rPr>
+        <w:lastRenderedPageBreak/>
         <w:t>מילים חשופות עוררו פעילות שהתקדמה מ-</w:t>
       </w:r>
       <w:r>
@@ -11274,7 +11762,6 @@
           <w:noProof/>
           <w:rtl/>
         </w:rPr>
-        <w:lastRenderedPageBreak/>
         <w:drawing>
           <wp:inline distT="0" distB="0" distL="0" distR="0" wp14:anchorId="4C75ABD6" wp14:editId="594E0DCD">
             <wp:extent cx="2811557" cy="1458429"/>
@@ -11291,7 +11778,7 @@
                     <pic:cNvPicPr/>
                   </pic:nvPicPr>
                   <pic:blipFill>
-                    <a:blip r:embed="rId17"/>
+                    <a:blip r:embed="rId18"/>
                     <a:stretch>
                       <a:fillRect/>
                     </a:stretch>
@@ -11339,7 +11826,7 @@
                     <pic:cNvPicPr/>
                   </pic:nvPicPr>
                   <pic:blipFill>
-                    <a:blip r:embed="rId18"/>
+                    <a:blip r:embed="rId19"/>
                     <a:stretch>
                       <a:fillRect/>
                     </a:stretch>
@@ -11690,7 +12177,7 @@
                     <pic:cNvPicPr/>
                   </pic:nvPicPr>
                   <pic:blipFill>
-                    <a:blip r:embed="rId19"/>
+                    <a:blip r:embed="rId20"/>
                     <a:stretch>
                       <a:fillRect/>
                     </a:stretch>
@@ -11738,7 +12225,7 @@
                     <pic:cNvPicPr/>
                   </pic:nvPicPr>
                   <pic:blipFill>
-                    <a:blip r:embed="rId20"/>
+                    <a:blip r:embed="rId21"/>
                     <a:stretch>
                       <a:fillRect/>
                     </a:stretch>
@@ -12032,7 +12519,6 @@
           <w:rFonts w:hint="cs"/>
           <w:rtl/>
         </w:rPr>
-        <w:lastRenderedPageBreak/>
         <w:t>הוא לא הושפע מ-</w:t>
       </w:r>
       <w:r>
@@ -12256,13 +12742,7 @@
         <w:t>יכים מנטליים לתתי ההליכים שמרכיבים אותם.</w:t>
       </w:r>
     </w:p>
-    <w:p>
-      <w:pPr>
-        <w:rPr>
-          <w:rFonts w:hint="cs"/>
-        </w:rPr>
-      </w:pPr>
-    </w:p>
+    <w:p/>
     <w:p>
       <w:pPr>
         <w:rPr>
@@ -12717,6 +13197,7 @@
           <w:noProof/>
           <w:rtl/>
         </w:rPr>
+        <w:lastRenderedPageBreak/>
         <w:drawing>
           <wp:inline distT="0" distB="0" distL="0" distR="0" wp14:anchorId="05BD1253" wp14:editId="4174BD70">
             <wp:extent cx="3168148" cy="2531555"/>
@@ -12733,7 +13214,7 @@
                     <pic:cNvPicPr/>
                   </pic:nvPicPr>
                   <pic:blipFill>
-                    <a:blip r:embed="rId21"/>
+                    <a:blip r:embed="rId22"/>
                     <a:stretch>
                       <a:fillRect/>
                     </a:stretch>
@@ -12919,7 +13400,6 @@
           <w:rFonts w:hint="cs"/>
           <w:rtl/>
         </w:rPr>
-        <w:lastRenderedPageBreak/>
         <w:t xml:space="preserve">שינוי בכיוון תנועה מנגד כיוון השעון לפעם כיוון השעון (ניתן להתמקד באחד ספציפי או לספור כמה כאלו קורים בכל </w:t>
       </w:r>
       <w:r>
@@ -13061,7 +13541,7 @@
                     <pic:cNvPicPr/>
                   </pic:nvPicPr>
                   <pic:blipFill>
-                    <a:blip r:embed="rId22"/>
+                    <a:blip r:embed="rId23"/>
                     <a:stretch>
                       <a:fillRect/>
                     </a:stretch>
@@ -13500,6 +13980,7 @@
           <w:rFonts w:hint="cs"/>
           <w:rtl/>
         </w:rPr>
+        <w:lastRenderedPageBreak/>
         <w:t>הצבעה למיקומים שונים על המסך נמצאת במרחק שונה מהנבדק ודורשת תוכנית מוטורית שונה.</w:t>
       </w:r>
     </w:p>
@@ -13747,7 +14228,6 @@
           <w:noProof/>
           <w:rtl/>
         </w:rPr>
-        <w:lastRenderedPageBreak/>
         <w:drawing>
           <wp:inline distT="0" distB="0" distL="0" distR="0" wp14:anchorId="24B38288" wp14:editId="15A35913">
             <wp:extent cx="1622422" cy="1272150"/>
@@ -13764,7 +14244,7 @@
                     <pic:cNvPicPr/>
                   </pic:nvPicPr>
                   <pic:blipFill>
-                    <a:blip r:embed="rId23"/>
+                    <a:blip r:embed="rId24"/>
                     <a:stretch>
                       <a:fillRect/>
                     </a:stretch>
@@ -13994,7 +14474,7 @@
                     <pic:cNvPicPr/>
                   </pic:nvPicPr>
                   <pic:blipFill>
-                    <a:blip r:embed="rId24"/>
+                    <a:blip r:embed="rId25"/>
                     <a:stretch>
                       <a:fillRect/>
                     </a:stretch>
@@ -14199,7 +14679,7 @@
                     <pic:cNvPicPr/>
                   </pic:nvPicPr>
                   <pic:blipFill>
-                    <a:blip r:embed="rId25"/>
+                    <a:blip r:embed="rId26"/>
                     <a:stretch>
                       <a:fillRect/>
                     </a:stretch>
@@ -14231,6 +14711,7 @@
           <w:noProof/>
           <w:rtl/>
         </w:rPr>
+        <w:lastRenderedPageBreak/>
         <w:drawing>
           <wp:inline distT="0" distB="0" distL="0" distR="0" wp14:anchorId="49697F82" wp14:editId="6F4D7152">
             <wp:extent cx="5287844" cy="807672"/>
@@ -14247,7 +14728,7 @@
                     <pic:cNvPicPr/>
                   </pic:nvPicPr>
                   <pic:blipFill>
-                    <a:blip r:embed="rId26"/>
+                    <a:blip r:embed="rId27"/>
                     <a:stretch>
                       <a:fillRect/>
                     </a:stretch>
@@ -14290,7 +14771,7 @@
                     <pic:cNvPicPr/>
                   </pic:nvPicPr>
                   <pic:blipFill>
-                    <a:blip r:embed="rId27"/>
+                    <a:blip r:embed="rId28"/>
                     <a:stretch>
                       <a:fillRect/>
                     </a:stretch>
@@ -14337,7 +14818,7 @@
                     <pic:cNvPicPr/>
                   </pic:nvPicPr>
                   <pic:blipFill>
-                    <a:blip r:embed="rId28"/>
+                    <a:blip r:embed="rId29"/>
                     <a:stretch>
                       <a:fillRect/>
                     </a:stretch>
@@ -14847,7 +15328,7 @@
                     <pic:cNvPicPr/>
                   </pic:nvPicPr>
                   <pic:blipFill>
-                    <a:blip r:embed="rId29"/>
+                    <a:blip r:embed="rId30"/>
                     <a:stretch>
                       <a:fillRect/>
                     </a:stretch>
@@ -14966,6 +15447,7 @@
           <w:rFonts w:hint="cs"/>
           <w:rtl/>
         </w:rPr>
+        <w:lastRenderedPageBreak/>
         <w:t xml:space="preserve">מספיק 20-30 נבדקים. אך בד"כ פוסלים </w:t>
       </w:r>
       <w:r>
@@ -15212,7 +15694,6 @@
       </w:pPr>
       <w:proofErr w:type="spellStart"/>
       <w:r>
-        <w:lastRenderedPageBreak/>
         <w:t>Ghez</w:t>
       </w:r>
       <w:proofErr w:type="spellEnd"/>
@@ -15389,7 +15870,7 @@
                     <pic:cNvPicPr/>
                   </pic:nvPicPr>
                   <pic:blipFill rotWithShape="1">
-                    <a:blip r:embed="rId30"/>
+                    <a:blip r:embed="rId31"/>
                     <a:srcRect t="4329" b="73541"/>
                     <a:stretch/>
                   </pic:blipFill>
@@ -15437,7 +15918,7 @@
                     <pic:cNvPicPr/>
                   </pic:nvPicPr>
                   <pic:blipFill rotWithShape="1">
-                    <a:blip r:embed="rId30"/>
+                    <a:blip r:embed="rId31"/>
                     <a:srcRect l="175" t="39810" r="-175" b="38060"/>
                     <a:stretch/>
                   </pic:blipFill>
@@ -15485,7 +15966,7 @@
                     <pic:cNvPicPr/>
                   </pic:nvPicPr>
                   <pic:blipFill rotWithShape="1">
-                    <a:blip r:embed="rId30"/>
+                    <a:blip r:embed="rId31"/>
                     <a:srcRect l="-263" t="73005" r="263" b="4865"/>
                     <a:stretch/>
                   </pic:blipFill>
@@ -15813,6 +16294,7 @@
           <w:noProof/>
           <w:rtl/>
         </w:rPr>
+        <w:lastRenderedPageBreak/>
         <w:drawing>
           <wp:inline distT="0" distB="0" distL="0" distR="0" wp14:anchorId="6D9889D5" wp14:editId="0FEC9F80">
             <wp:extent cx="2638089" cy="2051050"/>
@@ -15829,7 +16311,7 @@
                     <pic:cNvPicPr/>
                   </pic:nvPicPr>
                   <pic:blipFill>
-                    <a:blip r:embed="rId31"/>
+                    <a:blip r:embed="rId32"/>
                     <a:stretch>
                       <a:fillRect/>
                     </a:stretch>
@@ -15978,7 +16460,6 @@
           <w:noProof/>
           <w:rtl/>
         </w:rPr>
-        <w:lastRenderedPageBreak/>
         <w:drawing>
           <wp:inline distT="0" distB="0" distL="0" distR="0" wp14:anchorId="03AFB35E" wp14:editId="0680C3AA">
             <wp:extent cx="2813673" cy="3397250"/>
@@ -15995,7 +16476,7 @@
                     <pic:cNvPicPr/>
                   </pic:nvPicPr>
                   <pic:blipFill>
-                    <a:blip r:embed="rId32"/>
+                    <a:blip r:embed="rId33"/>
                     <a:stretch>
                       <a:fillRect/>
                     </a:stretch>
@@ -16327,6 +16808,7 @@
           <w:rFonts w:hint="cs"/>
           <w:rtl/>
         </w:rPr>
+        <w:lastRenderedPageBreak/>
         <w:t>החוקרם מסבירים שההושטה של הנבדקים תמיד זהה, ולכן לוקח יותר זמן עד שתופסים אובייקט קטן מאשר גדול. לפיכך טווח הזמן שמנתחים שונה בגדלי קוביות שונות, וכאשר מנרמלים אותו, מתקבל מסלול תנועה שונה בזמן.</w:t>
       </w:r>
     </w:p>
@@ -16603,7 +17085,6 @@
           <w:noProof/>
           <w:rtl/>
         </w:rPr>
-        <w:lastRenderedPageBreak/>
         <w:drawing>
           <wp:inline distT="0" distB="0" distL="0" distR="0" wp14:anchorId="14DF122C" wp14:editId="4CC8EB6A">
             <wp:extent cx="1759113" cy="3488531"/>
@@ -16620,7 +17101,7 @@
                     <pic:cNvPicPr/>
                   </pic:nvPicPr>
                   <pic:blipFill>
-                    <a:blip r:embed="rId33"/>
+                    <a:blip r:embed="rId34"/>
                     <a:stretch>
                       <a:fillRect/>
                     </a:stretch>
@@ -17070,6 +17551,7 @@
           <w:rFonts w:hint="cs"/>
           <w:rtl/>
         </w:rPr>
+        <w:lastRenderedPageBreak/>
         <w:t>מסלול קעור יותר בתנאי ה-</w:t>
       </w:r>
       <w:r>
@@ -17385,7 +17867,6 @@
           <w:rFonts w:hint="cs"/>
           <w:rtl/>
         </w:rPr>
-        <w:lastRenderedPageBreak/>
         <w:t>היה קימור במסלול, והוא גדל ככל שגדל זמן הצגת ה-</w:t>
       </w:r>
       <w:r>
@@ -18566,6 +19047,7 @@
           <w:rFonts w:hint="cs"/>
           <w:rtl/>
         </w:rPr>
+        <w:lastRenderedPageBreak/>
         <w:t>דוגמה לניסוי שעונה עליהם: הבהוב אור מוצג ב-1 מ-2 חלונות, נבדק מתבקש לציין באיזה הופיע (</w:t>
       </w:r>
       <w:r>
@@ -18834,7 +19316,6 @@
           <w:rFonts w:hint="cs"/>
           <w:rtl/>
         </w:rPr>
-        <w:lastRenderedPageBreak/>
         <w:t>לנבדקים נאמר שיוצגו להם 2 פלאשים, והם יצטרכו לדרג איזה מהם ארוך יותר.</w:t>
       </w:r>
     </w:p>
@@ -18860,7 +19341,7 @@
                     <pic:cNvPicPr/>
                   </pic:nvPicPr>
                   <pic:blipFill>
-                    <a:blip r:embed="rId34"/>
+                    <a:blip r:embed="rId35"/>
                     <a:stretch>
                       <a:fillRect/>
                     </a:stretch>
@@ -19196,7 +19677,7 @@
                     <pic:cNvPicPr/>
                   </pic:nvPicPr>
                   <pic:blipFill>
-                    <a:blip r:embed="rId35"/>
+                    <a:blip r:embed="rId36"/>
                     <a:stretch>
                       <a:fillRect/>
                     </a:stretch>
@@ -19662,7 +20143,6 @@
         <w:pStyle w:val="Heading3"/>
       </w:pPr>
       <w:r>
-        <w:lastRenderedPageBreak/>
         <w:t>Sandberg et al. - 2010 - Measuring consciousness Is one measure better tha.pdf</w:t>
       </w:r>
     </w:p>
@@ -20593,6 +21073,7 @@
           <w:noProof/>
           <w:rtl/>
         </w:rPr>
+        <w:lastRenderedPageBreak/>
         <w:drawing>
           <wp:inline distT="0" distB="0" distL="0" distR="0" wp14:anchorId="594ACED5" wp14:editId="25EDAE07">
             <wp:extent cx="2486025" cy="1267635"/>
@@ -20609,7 +21090,7 @@
                     <pic:cNvPicPr/>
                   </pic:nvPicPr>
                   <pic:blipFill>
-                    <a:blip r:embed="rId36"/>
+                    <a:blip r:embed="rId37"/>
                     <a:stretch>
                       <a:fillRect/>
                     </a:stretch>
@@ -20677,7 +21158,6 @@
           <w:noProof/>
           <w:rtl/>
         </w:rPr>
-        <w:lastRenderedPageBreak/>
         <w:drawing>
           <wp:inline distT="0" distB="0" distL="0" distR="0" wp14:anchorId="2A3A048E" wp14:editId="0ECD9667">
             <wp:extent cx="2489619" cy="2292350"/>
@@ -20694,7 +21174,7 @@
                     <pic:cNvPicPr/>
                   </pic:nvPicPr>
                   <pic:blipFill>
-                    <a:blip r:embed="rId37"/>
+                    <a:blip r:embed="rId38"/>
                     <a:stretch>
                       <a:fillRect/>
                     </a:stretch>
@@ -20745,7 +21225,7 @@
                     <pic:cNvPicPr/>
                   </pic:nvPicPr>
                   <pic:blipFill>
-                    <a:blip r:embed="rId38"/>
+                    <a:blip r:embed="rId39"/>
                     <a:stretch>
                       <a:fillRect/>
                     </a:stretch>
@@ -21115,7 +21595,6 @@
           <w:rFonts w:hint="cs"/>
           <w:rtl/>
         </w:rPr>
-        <w:lastRenderedPageBreak/>
         <w:t>למרות שבגירויים ארוכים הביצועים של נבדקים מקסימליים (תקרה), הם עדיין מבחינים בין רמות שונות של נראות ב-</w:t>
       </w:r>
       <w:r>
@@ -21665,6 +22144,7 @@
         <w:bidi w:val="0"/>
       </w:pPr>
       <w:r>
+        <w:lastRenderedPageBreak/>
         <w:t>The lack of correlation between the measures cannot be interpreted as independency between unconscious effect and conscious processing. Doing so will be accepting the null hypothesis (unconscious processing exists) after failing to reject it (rejection = conscious processing = unconscious effect correlates with conscious measure), and that is a mistake.</w:t>
       </w:r>
     </w:p>
@@ -21752,7 +22232,6 @@
         <w:bidi w:val="0"/>
       </w:pPr>
       <w:r>
-        <w:lastRenderedPageBreak/>
         <w:t>Lack of correlation between objective and subjective measures seems to indicate that consciousness doesn't explain any of the variance in performance, which means performance relies on other processes (unconscious ones). But let's not forget that the correlation coefficient is merely an estimate of the real correlation parameter, so an absence of evidence for correlation isn't positive evidence for lack of correlation.</w:t>
       </w:r>
     </w:p>
@@ -21817,7 +22296,7 @@
                     <pic:cNvPicPr/>
                   </pic:nvPicPr>
                   <pic:blipFill rotWithShape="1">
-                    <a:blip r:embed="rId39"/>
+                    <a:blip r:embed="rId40"/>
                     <a:srcRect l="750" t="2837" b="1519"/>
                     <a:stretch/>
                   </pic:blipFill>
@@ -21927,7 +22406,7 @@
                     </pic:cNvPicPr>
                   </pic:nvPicPr>
                   <pic:blipFill>
-                    <a:blip r:embed="rId40" cstate="print">
+                    <a:blip r:embed="rId41" cstate="print">
                       <a:extLst>
                         <a:ext uri="{28A0092B-C50C-407E-A947-70E740481C1C}">
                           <a14:useLocalDpi xmlns:a14="http://schemas.microsoft.com/office/drawing/2010/main" val="0"/>
@@ -22055,7 +22534,7 @@
                     <pic:cNvPicPr/>
                   </pic:nvPicPr>
                   <pic:blipFill>
-                    <a:blip r:embed="rId41"/>
+                    <a:blip r:embed="rId42"/>
                     <a:stretch>
                       <a:fillRect/>
                     </a:stretch>
@@ -22324,6 +22803,7 @@
       </w:pPr>
       <w:proofErr w:type="spellStart"/>
       <w:r>
+        <w:lastRenderedPageBreak/>
         <w:t>r</w:t>
       </w:r>
       <w:r>
@@ -22455,7 +22935,6 @@
           <w:sz w:val="16"/>
           <w:szCs w:val="16"/>
         </w:rPr>
-        <w:lastRenderedPageBreak/>
         <w:t>The first problem of hierarchical data models concerns the degree of shrinkage. If parameter estimates are based on a very small number of trials, as is the case with Salvador et al.</w:t>
       </w:r>
       <w:r>
@@ -22730,6 +23209,7 @@
         <w:bidi w:val="0"/>
       </w:pPr>
       <w:r>
+        <w:lastRenderedPageBreak/>
         <w:t>The Effect of reliability</w:t>
       </w:r>
     </w:p>
@@ -22911,7 +23391,6 @@
         <w:ind w:firstLine="720"/>
       </w:pPr>
       <w:r>
-        <w:lastRenderedPageBreak/>
         <w:t xml:space="preserve">which quadrant was the </w:t>
       </w:r>
       <w:proofErr w:type="gramStart"/>
@@ -23582,7 +24061,7 @@
                     <pic:cNvPicPr/>
                   </pic:nvPicPr>
                   <pic:blipFill>
-                    <a:blip r:embed="rId42"/>
+                    <a:blip r:embed="rId43"/>
                     <a:stretch>
                       <a:fillRect/>
                     </a:stretch>
@@ -23629,6 +24108,7 @@
           <w:rFonts w:eastAsiaTheme="minorEastAsia"/>
           <w:noProof/>
         </w:rPr>
+        <w:lastRenderedPageBreak/>
         <w:drawing>
           <wp:inline distT="0" distB="0" distL="0" distR="0" wp14:anchorId="45D18887" wp14:editId="126F6F79">
             <wp:extent cx="2622550" cy="1057060"/>
@@ -23647,7 +24127,7 @@
                     </pic:cNvPicPr>
                   </pic:nvPicPr>
                   <pic:blipFill>
-                    <a:blip r:embed="rId43" cstate="print">
+                    <a:blip r:embed="rId44" cstate="print">
                       <a:extLst>
                         <a:ext uri="{28A0092B-C50C-407E-A947-70E740481C1C}">
                           <a14:useLocalDpi xmlns:a14="http://schemas.microsoft.com/office/drawing/2010/main" val="0"/>
@@ -23786,7 +24266,6 @@
         <w:bidi w:val="0"/>
       </w:pPr>
       <w:r>
-        <w:lastRenderedPageBreak/>
         <w:t>Liu 2020 - Does scope of attention affect creativity Testing the attentional priming hypothesis</w:t>
       </w:r>
     </w:p>
@@ -24079,6 +24558,7 @@
         <w:ind w:left="720" w:firstLine="720"/>
       </w:pPr>
       <w:r>
+        <w:lastRenderedPageBreak/>
         <w:t>Hence, broad perceptual attention could lead to creativity.</w:t>
       </w:r>
     </w:p>
@@ -24327,7 +24807,7 @@
                     <pic:cNvPicPr/>
                   </pic:nvPicPr>
                   <pic:blipFill>
-                    <a:blip r:embed="rId44"/>
+                    <a:blip r:embed="rId45"/>
                     <a:stretch>
                       <a:fillRect/>
                     </a:stretch>
@@ -24515,6 +24995,7 @@
         </w:rPr>
       </w:pPr>
       <w:r>
+        <w:lastRenderedPageBreak/>
         <w:t>It is possible that attention doesn't affect all types of creativity. In past studies perceptual attention was linked to creativity achievement (CAQ) but not divergent thinking (AUT).</w:t>
       </w:r>
     </w:p>
@@ -24645,7 +25126,6 @@
         <w:rPr>
           <w:strike/>
         </w:rPr>
-        <w:lastRenderedPageBreak/>
         <w:t xml:space="preserve">They rely on other subjects as their judges for the scores of </w:t>
       </w:r>
       <w:proofErr w:type="gramStart"/>
@@ -24957,6 +25437,7 @@
         <w:ind w:left="4320"/>
       </w:pPr>
       <w:r>
+        <w:lastRenderedPageBreak/>
         <w:t xml:space="preserve">Does so for each sliding time window in the data, </w:t>
       </w:r>
       <w:proofErr w:type="gramStart"/>
@@ -25742,7 +26223,7 @@
                     <pic:cNvPicPr/>
                   </pic:nvPicPr>
                   <pic:blipFill rotWithShape="1">
-                    <a:blip r:embed="rId45"/>
+                    <a:blip r:embed="rId46"/>
                     <a:srcRect b="50859"/>
                     <a:stretch/>
                   </pic:blipFill>
@@ -25789,7 +26270,7 @@
                     <pic:cNvPicPr/>
                   </pic:nvPicPr>
                   <pic:blipFill rotWithShape="1">
-                    <a:blip r:embed="rId45"/>
+                    <a:blip r:embed="rId46"/>
                     <a:srcRect t="48892"/>
                     <a:stretch/>
                   </pic:blipFill>
@@ -26195,6 +26676,787 @@
       <w:r>
         <w:t>Xiao et al. - Assessing Masked Semantic Priming: Cursor Trajectory versus Response Time Measures</w:t>
       </w:r>
+    </w:p>
+    <w:p>
+      <w:pPr>
+        <w:pStyle w:val="NoSpacing"/>
+        <w:bidi w:val="0"/>
+      </w:pPr>
+      <w:r>
+        <w:rPr>
+          <w:u w:val="single"/>
+        </w:rPr>
+        <w:t xml:space="preserve">Semantic </w:t>
+      </w:r>
+      <w:r>
+        <w:rPr>
+          <w:u w:val="single"/>
+        </w:rPr>
+        <w:t xml:space="preserve">RT </w:t>
+      </w:r>
+      <w:r>
+        <w:rPr>
+          <w:u w:val="single"/>
+        </w:rPr>
+        <w:t>priming effects are often hard to replicate</w:t>
+      </w:r>
+      <w:r>
+        <w:t xml:space="preserve"> (</w:t>
+      </w:r>
+      <w:r>
+        <w:rPr>
+          <w:sz w:val="16"/>
+          <w:szCs w:val="16"/>
+        </w:rPr>
+        <w:t xml:space="preserve">Van den </w:t>
+      </w:r>
+      <w:proofErr w:type="spellStart"/>
+      <w:r>
+        <w:rPr>
+          <w:sz w:val="16"/>
+          <w:szCs w:val="16"/>
+        </w:rPr>
+        <w:t>Bussche</w:t>
+      </w:r>
+      <w:proofErr w:type="spellEnd"/>
+      <w:r>
+        <w:rPr>
+          <w:sz w:val="16"/>
+          <w:szCs w:val="16"/>
+        </w:rPr>
+        <w:t xml:space="preserve">, Van den </w:t>
+      </w:r>
+      <w:proofErr w:type="spellStart"/>
+      <w:r>
+        <w:rPr>
+          <w:sz w:val="16"/>
+          <w:szCs w:val="16"/>
+        </w:rPr>
+        <w:t>Noortgate</w:t>
+      </w:r>
+      <w:proofErr w:type="spellEnd"/>
+      <w:r>
+        <w:rPr>
+          <w:sz w:val="16"/>
+          <w:szCs w:val="16"/>
+        </w:rPr>
+        <w:t xml:space="preserve">, &amp; </w:t>
+      </w:r>
+      <w:proofErr w:type="spellStart"/>
+      <w:r>
+        <w:rPr>
+          <w:sz w:val="16"/>
+          <w:szCs w:val="16"/>
+        </w:rPr>
+        <w:t>Reynvoet</w:t>
+      </w:r>
+      <w:proofErr w:type="spellEnd"/>
+      <w:r>
+        <w:rPr>
+          <w:sz w:val="16"/>
+          <w:szCs w:val="16"/>
+        </w:rPr>
+        <w:t>, 2009</w:t>
+      </w:r>
+      <w:r>
+        <w:t>).</w:t>
+      </w:r>
+    </w:p>
+    <w:p>
+      <w:pPr>
+        <w:pStyle w:val="NoSpacing"/>
+        <w:bidi w:val="0"/>
+      </w:pPr>
+      <w:r>
+        <w:t>Reasons:</w:t>
+      </w:r>
+    </w:p>
+    <w:p>
+      <w:pPr>
+        <w:pStyle w:val="NoSpacing"/>
+        <w:numPr>
+          <w:ilvl w:val="0"/>
+          <w:numId w:val="7"/>
+        </w:numPr>
+        <w:bidi w:val="0"/>
+      </w:pPr>
+      <w:r>
+        <w:rPr>
+          <w:u w:val="single"/>
+        </w:rPr>
+        <w:t>Graton effect</w:t>
+      </w:r>
+      <w:r>
+        <w:t xml:space="preserve"> – </w:t>
+      </w:r>
+      <w:r>
+        <w:t xml:space="preserve">Subjects respond faster if the current incongruent trial was preceded by an incongruent trial, this </w:t>
+      </w:r>
+    </w:p>
+    <w:p>
+      <w:pPr>
+        <w:pStyle w:val="NoSpacing"/>
+        <w:bidi w:val="0"/>
+        <w:ind w:left="720" w:firstLine="720"/>
+      </w:pPr>
+      <w:r>
+        <w:t xml:space="preserve">diminishes the </w:t>
+      </w:r>
+      <w:r>
+        <w:t>congruency effect (</w:t>
+      </w:r>
+      <w:r>
+        <w:rPr>
+          <w:sz w:val="16"/>
+          <w:szCs w:val="16"/>
+        </w:rPr>
+        <w:t xml:space="preserve">Gratton, Coles, &amp; </w:t>
+      </w:r>
+      <w:proofErr w:type="spellStart"/>
+      <w:r>
+        <w:rPr>
+          <w:sz w:val="16"/>
+          <w:szCs w:val="16"/>
+        </w:rPr>
+        <w:t>Donchin</w:t>
+      </w:r>
+      <w:proofErr w:type="spellEnd"/>
+      <w:r>
+        <w:rPr>
+          <w:sz w:val="16"/>
+          <w:szCs w:val="16"/>
+        </w:rPr>
+        <w:t>, 1992</w:t>
+      </w:r>
+      <w:r>
+        <w:rPr>
+          <w:sz w:val="16"/>
+          <w:szCs w:val="16"/>
+        </w:rPr>
+        <w:t xml:space="preserve">, </w:t>
+      </w:r>
+      <w:proofErr w:type="spellStart"/>
+      <w:r>
+        <w:rPr>
+          <w:sz w:val="16"/>
+          <w:szCs w:val="16"/>
+        </w:rPr>
+        <w:t>Desender</w:t>
+      </w:r>
+      <w:proofErr w:type="spellEnd"/>
+      <w:r>
+        <w:rPr>
+          <w:sz w:val="16"/>
+          <w:szCs w:val="16"/>
+        </w:rPr>
+        <w:t xml:space="preserve"> &amp; </w:t>
+      </w:r>
+      <w:proofErr w:type="spellStart"/>
+      <w:r>
+        <w:rPr>
+          <w:sz w:val="16"/>
+          <w:szCs w:val="16"/>
+        </w:rPr>
+        <w:t>Bussche</w:t>
+      </w:r>
+      <w:proofErr w:type="spellEnd"/>
+      <w:r>
+        <w:rPr>
+          <w:sz w:val="16"/>
+          <w:szCs w:val="16"/>
+        </w:rPr>
+        <w:t>, 2012</w:t>
+      </w:r>
+      <w:r>
+        <w:t>).</w:t>
+      </w:r>
+    </w:p>
+    <w:p>
+      <w:pPr>
+        <w:pStyle w:val="NoSpacing"/>
+        <w:bidi w:val="0"/>
+        <w:ind w:left="720" w:firstLine="720"/>
+      </w:pPr>
+      <w:r>
+        <w:t>This is attributed to the adaptation to the semantic conflict</w:t>
+      </w:r>
+      <w:r>
+        <w:t xml:space="preserve"> in incongruent trials</w:t>
+      </w:r>
+      <w:r>
+        <w:t>.</w:t>
+      </w:r>
+    </w:p>
+    <w:p>
+      <w:pPr>
+        <w:pStyle w:val="NoSpacing"/>
+        <w:bidi w:val="0"/>
+        <w:ind w:left="720" w:firstLine="720"/>
+        <w:rPr>
+          <w:rtl/>
+        </w:rPr>
+      </w:pPr>
+      <w:r>
+        <w:t>Motion tracking isn't necessarily immune to this effect.</w:t>
+      </w:r>
+    </w:p>
+    <w:p>
+      <w:pPr>
+        <w:pStyle w:val="NoSpacing"/>
+        <w:numPr>
+          <w:ilvl w:val="0"/>
+          <w:numId w:val="7"/>
+        </w:numPr>
+        <w:bidi w:val="0"/>
+      </w:pPr>
+      <w:r>
+        <w:t xml:space="preserve">Once subjects become aware of incongruent trials they </w:t>
+      </w:r>
+      <w:r>
+        <w:rPr>
+          <w:u w:val="single"/>
+        </w:rPr>
+        <w:t>modulate (</w:t>
+      </w:r>
+      <w:r>
+        <w:rPr>
+          <w:u w:val="single"/>
+        </w:rPr>
+        <w:t>shorten</w:t>
+      </w:r>
+      <w:r>
+        <w:rPr>
+          <w:u w:val="single"/>
+        </w:rPr>
+        <w:t>)</w:t>
+      </w:r>
+      <w:r>
+        <w:rPr>
+          <w:u w:val="single"/>
+        </w:rPr>
+        <w:t xml:space="preserve"> their RT on these trials</w:t>
+      </w:r>
+      <w:r>
+        <w:t xml:space="preserve"> (</w:t>
+      </w:r>
+      <w:r>
+        <w:rPr>
+          <w:sz w:val="16"/>
+          <w:szCs w:val="16"/>
+        </w:rPr>
+        <w:t xml:space="preserve">Kinoshita, Forster, and </w:t>
+      </w:r>
+      <w:proofErr w:type="spellStart"/>
+      <w:r>
+        <w:rPr>
+          <w:sz w:val="16"/>
+          <w:szCs w:val="16"/>
+        </w:rPr>
+        <w:t>Mozer</w:t>
+      </w:r>
+      <w:proofErr w:type="spellEnd"/>
+      <w:r>
+        <w:rPr>
+          <w:sz w:val="16"/>
+          <w:szCs w:val="16"/>
+        </w:rPr>
+        <w:t xml:space="preserve"> (2008)</w:t>
+      </w:r>
+      <w:r>
+        <w:t>)</w:t>
+      </w:r>
+      <w:r>
+        <w:t>.</w:t>
+      </w:r>
+    </w:p>
+    <w:p>
+      <w:pPr>
+        <w:pStyle w:val="NoSpacing"/>
+        <w:numPr>
+          <w:ilvl w:val="0"/>
+          <w:numId w:val="7"/>
+        </w:numPr>
+        <w:bidi w:val="0"/>
+      </w:pPr>
+      <w:r>
+        <w:t>These stem from "</w:t>
+      </w:r>
+      <w:r>
+        <w:rPr>
+          <w:u w:val="single"/>
+        </w:rPr>
+        <w:t>trial by trial modulation</w:t>
+      </w:r>
+      <w:r>
+        <w:t>" (</w:t>
+      </w:r>
+      <w:proofErr w:type="spellStart"/>
+      <w:r>
+        <w:rPr>
+          <w:sz w:val="16"/>
+          <w:szCs w:val="16"/>
+        </w:rPr>
+        <w:t>Egner</w:t>
+      </w:r>
+      <w:proofErr w:type="spellEnd"/>
+      <w:r>
+        <w:rPr>
+          <w:sz w:val="16"/>
+          <w:szCs w:val="16"/>
+        </w:rPr>
+        <w:t>, 2007</w:t>
+      </w:r>
+      <w:r>
+        <w:t>).</w:t>
+      </w:r>
+    </w:p>
+    <w:p>
+      <w:pPr>
+        <w:pStyle w:val="NoSpacing"/>
+        <w:numPr>
+          <w:ilvl w:val="0"/>
+          <w:numId w:val="7"/>
+        </w:numPr>
+        <w:bidi w:val="0"/>
+      </w:pPr>
+      <w:r>
+        <w:t xml:space="preserve">RT gives one datapoint, while unconscious effects might be a developing </w:t>
+      </w:r>
+      <w:r>
+        <w:t>(</w:t>
+      </w:r>
+      <w:r>
+        <w:rPr>
+          <w:u w:val="single"/>
+        </w:rPr>
+        <w:t>dynamic</w:t>
+      </w:r>
+      <w:r>
+        <w:t>)</w:t>
+      </w:r>
+      <w:r>
+        <w:t xml:space="preserve"> </w:t>
+      </w:r>
+      <w:r>
+        <w:t>process of decision making over time.</w:t>
+      </w:r>
+    </w:p>
+    <w:p>
+      <w:pPr>
+        <w:pStyle w:val="NoSpacing"/>
+        <w:bidi w:val="0"/>
+        <w:rPr>
+          <w:rtl/>
+        </w:rPr>
+      </w:pPr>
+    </w:p>
+    <w:p>
+      <w:pPr>
+        <w:pStyle w:val="NoSpacing"/>
+        <w:bidi w:val="0"/>
+      </w:pPr>
+      <w:r>
+        <w:t>"same" / "diff" and "</w:t>
+      </w:r>
+      <w:r>
+        <w:t>positive</w:t>
+      </w:r>
+      <w:r>
+        <w:t>" / "</w:t>
+      </w:r>
+      <w:r>
+        <w:t>negative</w:t>
+      </w:r>
+      <w:r>
+        <w:t xml:space="preserve">" responses elicit shorter / longer RT accordingly. Based on </w:t>
+      </w:r>
+      <w:r>
+        <w:t xml:space="preserve">these evidence and </w:t>
+      </w:r>
+      <w:r>
+        <w:t xml:space="preserve">Proctor's unified theory, they claim </w:t>
+      </w:r>
+      <w:r>
+        <w:t>"same" and "positive" have similar processing mechanism and thus should facilitate each other (same goes for "diff" and "negative").</w:t>
+      </w:r>
+    </w:p>
+    <w:p>
+      <w:pPr>
+        <w:pStyle w:val="NoSpacing"/>
+        <w:bidi w:val="0"/>
+      </w:pPr>
+    </w:p>
+    <w:p>
+      <w:pPr>
+        <w:pStyle w:val="NoSpacing"/>
+        <w:bidi w:val="0"/>
+        <w:rPr>
+          <w:b/>
+          <w:bCs/>
+        </w:rPr>
+      </w:pPr>
+      <w:r>
+        <w:rPr>
+          <w:b/>
+          <w:bCs/>
+        </w:rPr>
+        <w:t>Exp</w:t>
+      </w:r>
+    </w:p>
+    <w:p>
+      <w:pPr>
+        <w:pStyle w:val="NoSpacing"/>
+        <w:bidi w:val="0"/>
+      </w:pPr>
+      <w:r>
+        <w:t xml:space="preserve">Priming test: </w:t>
+      </w:r>
+      <w:r>
+        <w:t>P</w:t>
+      </w:r>
+      <w:r>
+        <w:t xml:space="preserve">resented </w:t>
+      </w:r>
+      <w:r>
+        <w:t xml:space="preserve">a </w:t>
+      </w:r>
+      <w:r>
+        <w:t>positive / negative prime</w:t>
+      </w:r>
+      <w:r>
+        <w:t>, then a pair of numbers that could be same or different: 5/5, 3/</w:t>
+      </w:r>
+      <w:proofErr w:type="gramStart"/>
+      <w:r>
+        <w:t xml:space="preserve">3,   </w:t>
+      </w:r>
+      <w:proofErr w:type="gramEnd"/>
+      <w:r>
+        <w:t xml:space="preserve"> 3/5, 5/3. They had to classify the numbers as "same" or "diff".</w:t>
+      </w:r>
+    </w:p>
+    <w:p>
+      <w:pPr>
+        <w:pStyle w:val="NoSpacing"/>
+        <w:bidi w:val="0"/>
+      </w:pPr>
+      <w:r>
+        <w:rPr>
+          <w:noProof/>
+        </w:rPr>
+        <w:drawing>
+          <wp:inline distT="0" distB="0" distL="0" distR="0" wp14:anchorId="7B9A015F" wp14:editId="66A5812B">
+            <wp:extent cx="2518125" cy="1620033"/>
+            <wp:effectExtent l="0" t="0" r="0" b="0"/>
+            <wp:docPr id="27" name="Picture 27" descr="Diagram, shape&#10;&#10;Description automatically generated"/>
+            <wp:cNvGraphicFramePr>
+              <a:graphicFrameLocks xmlns:a="http://schemas.openxmlformats.org/drawingml/2006/main" noChangeAspect="1"/>
+            </wp:cNvGraphicFramePr>
+            <a:graphic xmlns:a="http://schemas.openxmlformats.org/drawingml/2006/main">
+              <a:graphicData uri="http://schemas.openxmlformats.org/drawingml/2006/picture">
+                <pic:pic xmlns:pic="http://schemas.openxmlformats.org/drawingml/2006/picture">
+                  <pic:nvPicPr>
+                    <pic:cNvPr id="27" name="Picture 27" descr="Diagram, shape&#10;&#10;Description automatically generated"/>
+                    <pic:cNvPicPr/>
+                  </pic:nvPicPr>
+                  <pic:blipFill>
+                    <a:blip r:embed="rId47"/>
+                    <a:stretch>
+                      <a:fillRect/>
+                    </a:stretch>
+                  </pic:blipFill>
+                  <pic:spPr>
+                    <a:xfrm>
+                      <a:off x="0" y="0"/>
+                      <a:ext cx="2523943" cy="1623776"/>
+                    </a:xfrm>
+                    <a:prstGeom prst="rect">
+                      <a:avLst/>
+                    </a:prstGeom>
+                  </pic:spPr>
+                </pic:pic>
+              </a:graphicData>
+            </a:graphic>
+          </wp:inline>
+        </w:drawing>
+      </w:r>
+    </w:p>
+    <w:p>
+      <w:pPr>
+        <w:pStyle w:val="NoSpacing"/>
+        <w:bidi w:val="0"/>
+      </w:pPr>
+      <w:r>
+        <w:t>Area central to the optimal trajectory is positive, area lateral is negative:</w:t>
+      </w:r>
+    </w:p>
+    <w:p>
+      <w:pPr>
+        <w:pStyle w:val="NoSpacing"/>
+        <w:bidi w:val="0"/>
+      </w:pPr>
+      <w:r>
+        <w:rPr>
+          <w:noProof/>
+        </w:rPr>
+        <w:lastRenderedPageBreak/>
+        <w:drawing>
+          <wp:inline distT="0" distB="0" distL="0" distR="0" wp14:anchorId="051AF416" wp14:editId="76129ED2">
+            <wp:extent cx="2029216" cy="1321707"/>
+            <wp:effectExtent l="0" t="0" r="0" b="0"/>
+            <wp:docPr id="28" name="Picture 28" descr="Chart, diagram&#10;&#10;Description automatically generated"/>
+            <wp:cNvGraphicFramePr>
+              <a:graphicFrameLocks xmlns:a="http://schemas.openxmlformats.org/drawingml/2006/main" noChangeAspect="1"/>
+            </wp:cNvGraphicFramePr>
+            <a:graphic xmlns:a="http://schemas.openxmlformats.org/drawingml/2006/main">
+              <a:graphicData uri="http://schemas.openxmlformats.org/drawingml/2006/picture">
+                <pic:pic xmlns:pic="http://schemas.openxmlformats.org/drawingml/2006/picture">
+                  <pic:nvPicPr>
+                    <pic:cNvPr id="28" name="Picture 28" descr="Chart, diagram&#10;&#10;Description automatically generated"/>
+                    <pic:cNvPicPr/>
+                  </pic:nvPicPr>
+                  <pic:blipFill>
+                    <a:blip r:embed="rId13"/>
+                    <a:stretch>
+                      <a:fillRect/>
+                    </a:stretch>
+                  </pic:blipFill>
+                  <pic:spPr>
+                    <a:xfrm>
+                      <a:off x="0" y="0"/>
+                      <a:ext cx="2034016" cy="1324834"/>
+                    </a:xfrm>
+                    <a:prstGeom prst="rect">
+                      <a:avLst/>
+                    </a:prstGeom>
+                  </pic:spPr>
+                </pic:pic>
+              </a:graphicData>
+            </a:graphic>
+          </wp:inline>
+        </w:drawing>
+      </w:r>
+    </w:p>
+    <w:p>
+      <w:pPr>
+        <w:pStyle w:val="NoSpacing"/>
+        <w:bidi w:val="0"/>
+      </w:pPr>
+    </w:p>
+    <w:p>
+      <w:pPr>
+        <w:pStyle w:val="NoSpacing"/>
+        <w:bidi w:val="0"/>
+      </w:pPr>
+      <w:r>
+        <w:t xml:space="preserve">Awareness test: same </w:t>
+      </w:r>
+      <w:r>
+        <w:t>exp, but subjects had to identify the prime instead of judging the target.</w:t>
+      </w:r>
+    </w:p>
+    <w:p>
+      <w:pPr>
+        <w:pStyle w:val="NoSpacing"/>
+        <w:bidi w:val="0"/>
+      </w:pPr>
+      <w:r>
+        <w:t>Sensitivity (d') was used as awareness measure.</w:t>
+      </w:r>
+    </w:p>
+    <w:p>
+      <w:pPr>
+        <w:pStyle w:val="NoSpacing"/>
+        <w:bidi w:val="0"/>
+      </w:pPr>
+    </w:p>
+    <w:p>
+      <w:pPr>
+        <w:pStyle w:val="NoSpacing"/>
+        <w:bidi w:val="0"/>
+      </w:pPr>
+      <w:r>
+        <w:rPr>
+          <w:b/>
+          <w:bCs/>
+        </w:rPr>
+        <w:t>Results</w:t>
+      </w:r>
+    </w:p>
+    <w:p>
+      <w:pPr>
+        <w:pStyle w:val="NoSpacing"/>
+        <w:bidi w:val="0"/>
+      </w:pPr>
+      <w:r>
+        <w:t>AUC was bigger for incongruent trials,</w:t>
+      </w:r>
+    </w:p>
+    <w:p>
+      <w:pPr>
+        <w:pStyle w:val="NoSpacing"/>
+        <w:bidi w:val="0"/>
+      </w:pPr>
+      <w:r>
+        <w:t>Keyboard RT was barely significantly larger for incongruent trials.</w:t>
+      </w:r>
+    </w:p>
+    <w:p>
+      <w:pPr>
+        <w:pStyle w:val="NoSpacing"/>
+        <w:bidi w:val="0"/>
+      </w:pPr>
+    </w:p>
+    <w:p>
+      <w:pPr>
+        <w:pStyle w:val="NoSpacing"/>
+        <w:bidi w:val="0"/>
+      </w:pPr>
+      <w:r>
+        <w:t>Prime sensitivity didn't correlate with AUC</w:t>
+      </w:r>
+      <w:r>
+        <w:t xml:space="preserve"> or RT</w:t>
+      </w:r>
+      <w:r>
+        <w:t>.</w:t>
+      </w:r>
+    </w:p>
+    <w:p>
+      <w:pPr>
+        <w:pStyle w:val="NoSpacing"/>
+        <w:bidi w:val="0"/>
+      </w:pPr>
+    </w:p>
+    <w:p>
+      <w:pPr>
+        <w:pStyle w:val="NoSpacing"/>
+        <w:bidi w:val="0"/>
+        <w:rPr>
+          <w:u w:val="single"/>
+        </w:rPr>
+      </w:pPr>
+      <w:r>
+        <w:rPr>
+          <w:u w:val="single"/>
+        </w:rPr>
+        <w:t>AUC showed greater effect size.</w:t>
+      </w:r>
+    </w:p>
+    <w:p>
+      <w:pPr>
+        <w:pStyle w:val="NoSpacing"/>
+        <w:bidi w:val="0"/>
+        <w:rPr>
+          <w:u w:val="single"/>
+        </w:rPr>
+      </w:pPr>
+      <w:r>
+        <w:rPr>
+          <w:u w:val="single"/>
+        </w:rPr>
+        <w:t>Paragraph above discussion shows how to compare tracking and keyboard effect sizes.</w:t>
+      </w:r>
+    </w:p>
+    <w:p>
+      <w:pPr>
+        <w:pStyle w:val="NoSpacing"/>
+        <w:bidi w:val="0"/>
+      </w:pPr>
+    </w:p>
+    <w:p>
+      <w:pPr>
+        <w:pStyle w:val="NoSpacing"/>
+        <w:bidi w:val="0"/>
+        <w:rPr>
+          <w:rtl/>
+        </w:rPr>
+      </w:pPr>
+    </w:p>
+    <w:p>
+      <w:pPr>
+        <w:pStyle w:val="NoSpacing"/>
+        <w:bidi w:val="0"/>
+      </w:pPr>
+    </w:p>
+    <w:p>
+      <w:pPr>
+        <w:pStyle w:val="NoSpacing"/>
+        <w:bidi w:val="0"/>
+      </w:pPr>
+    </w:p>
+    <w:p>
+      <w:pPr>
+        <w:pStyle w:val="NoSpacing"/>
+        <w:bidi w:val="0"/>
+        <w:rPr>
+          <w:b/>
+          <w:bCs/>
+          <w:u w:val="single"/>
+        </w:rPr>
+      </w:pPr>
+      <w:r>
+        <w:rPr>
+          <w:b/>
+          <w:bCs/>
+          <w:u w:val="single"/>
+        </w:rPr>
+        <w:t>Questions:</w:t>
+      </w:r>
+    </w:p>
+    <w:p>
+      <w:pPr>
+        <w:pStyle w:val="NoSpacing"/>
+        <w:numPr>
+          <w:ilvl w:val="0"/>
+          <w:numId w:val="7"/>
+        </w:numPr>
+        <w:bidi w:val="0"/>
+      </w:pPr>
+      <w:r>
+        <w:t>The reason why "same" should facilitate "positive" isn't satisfying.</w:t>
+      </w:r>
+    </w:p>
+    <w:p>
+      <w:pPr>
+        <w:pStyle w:val="NoSpacing"/>
+        <w:numPr>
+          <w:ilvl w:val="0"/>
+          <w:numId w:val="7"/>
+        </w:numPr>
+        <w:bidi w:val="0"/>
+      </w:pPr>
+      <w:r>
+        <w:t>They didn't exclude subjects with high prime accuracy.</w:t>
+      </w:r>
+    </w:p>
+    <w:p>
+      <w:pPr>
+        <w:pStyle w:val="Heading2"/>
+        <w:bidi w:val="0"/>
+      </w:pPr>
+      <w:proofErr w:type="spellStart"/>
+      <w:r>
+        <w:t>Scherbaum</w:t>
+      </w:r>
+      <w:proofErr w:type="spellEnd"/>
+      <w:r>
+        <w:t xml:space="preserve"> and </w:t>
+      </w:r>
+      <w:proofErr w:type="spellStart"/>
+      <w:r>
+        <w:t>Kieslich</w:t>
+      </w:r>
+      <w:proofErr w:type="spellEnd"/>
+      <w:r>
+        <w:t xml:space="preserve"> - 2018 - Stuck at the starting line: How the starting procedure influences mouse-tracking data</w:t>
+      </w:r>
+    </w:p>
+    <w:p>
+      <w:pPr>
+        <w:pStyle w:val="NoSpacing"/>
+        <w:bidi w:val="0"/>
+      </w:pPr>
     </w:p>
     <w:sectPr>
       <w:pgSz w:w="12240" w:h="15840"/>

</xml_diff>